<commit_message>
Updated the cargo toml.
Function for building the social sentiment table.

function for get social score.

function for get star rating.

updated main.
</commit_message>
<xml_diff>
--- a/Homework 4.docx
+++ b/Homework 4.docx
@@ -86,13 +86,11 @@
         </w:numPr>
       </w:pPr>
       <w:r>
-        <w:t xml:space="preserve">Rust has a unique </w:t>
-      </w:r>
-      <w:proofErr w:type="gramStart"/>
-      <w:r>
-        <w:t>was</w:t>
-      </w:r>
-      <w:proofErr w:type="gramEnd"/>
+        <w:t>Rust has a unique wa</w:t>
+      </w:r>
+      <w:r>
+        <w:t>y</w:t>
+      </w:r>
       <w:r>
         <w:t xml:space="preserve"> of handling memory allocation. They are not dynamically allocated nor freed. It uses a heap as a way of allocating lifetime depending on the box values pointing to it. This may outlive the frame they are allocated within. Yet it is statically stored in the heap as the position will not change even if the t box value is moved. </w:t>
       </w:r>
@@ -262,7 +260,7 @@
     <w:p>
       <w:r>
         <w:pict w14:anchorId="342827D4">
-          <v:rect id="_x0000_i1081" style="width:0;height:1.5pt" o:hralign="center" o:hrstd="t" o:hr="t" fillcolor="#a0a0a0" stroked="f"/>
+          <v:rect id="_x0000_i1025" style="width:0;height:1.5pt" o:hralign="center" o:hrstd="t" o:hr="t" fillcolor="#a0a0a0" stroked="f"/>
         </w:pict>
       </w:r>
     </w:p>
@@ -308,7 +306,7 @@
     <w:p>
       <w:r>
         <w:pict w14:anchorId="038CBA93">
-          <v:rect id="_x0000_i1082" style="width:0;height:1.5pt" o:hralign="center" o:hrstd="t" o:hr="t" fillcolor="#a0a0a0" stroked="f"/>
+          <v:rect id="_x0000_i1026" style="width:0;height:1.5pt" o:hralign="center" o:hrstd="t" o:hr="t" fillcolor="#a0a0a0" stroked="f"/>
         </w:pict>
       </w:r>
     </w:p>
@@ -471,7 +469,7 @@
     <w:p>
       <w:r>
         <w:pict w14:anchorId="48DE429D">
-          <v:rect id="_x0000_i1083" style="width:0;height:1.5pt" o:hralign="center" o:hrstd="t" o:hr="t" fillcolor="#a0a0a0" stroked="f"/>
+          <v:rect id="_x0000_i1027" style="width:0;height:1.5pt" o:hralign="center" o:hrstd="t" o:hr="t" fillcolor="#a0a0a0" stroked="f"/>
         </w:pict>
       </w:r>
     </w:p>
@@ -557,15 +555,7 @@
         </w:numPr>
       </w:pPr>
       <w:r>
-        <w:t xml:space="preserve">Use </w:t>
-      </w:r>
-      <w:proofErr w:type="gramStart"/>
-      <w:r>
-        <w:t>std::</w:t>
-      </w:r>
-      <w:proofErr w:type="gramEnd"/>
-      <w:r>
-        <w:t>fs and csv crate or split().</w:t>
+        <w:t>Use std::fs and csv crate or split().</w:t>
       </w:r>
     </w:p>
     <w:p>
@@ -786,7 +776,7 @@
     <w:p>
       <w:r>
         <w:pict w14:anchorId="11AE5722">
-          <v:rect id="_x0000_i1084" style="width:0;height:1.5pt" o:hralign="center" o:hrstd="t" o:hr="t" fillcolor="#a0a0a0" stroked="f"/>
+          <v:rect id="_x0000_i1028" style="width:0;height:1.5pt" o:hralign="center" o:hrstd="t" o:hr="t" fillcolor="#a0a0a0" stroked="f"/>
         </w:pict>
       </w:r>
     </w:p>
@@ -840,14 +830,9 @@
       </w:r>
       <w:proofErr w:type="spellEnd"/>
       <w:r>
-        <w:t xml:space="preserve">: Vec&lt;String&gt; = </w:t>
-      </w:r>
-      <w:proofErr w:type="gramStart"/>
-      <w:r>
-        <w:t>env::</w:t>
+        <w:t>: Vec&lt;String&gt; = env::</w:t>
       </w:r>
       <w:proofErr w:type="spellStart"/>
-      <w:proofErr w:type="gramEnd"/>
       <w:r>
         <w:t>args</w:t>
       </w:r>
@@ -880,14 +865,9 @@
       </w:r>
       <w:proofErr w:type="spellEnd"/>
       <w:r>
-        <w:t>(1).map(</w:t>
-      </w:r>
-      <w:proofErr w:type="gramStart"/>
-      <w:r>
-        <w:t>String::</w:t>
+        <w:t>(1).map(String::</w:t>
       </w:r>
       <w:proofErr w:type="spellStart"/>
-      <w:proofErr w:type="gramEnd"/>
       <w:r>
         <w:t>as_str</w:t>
       </w:r>
@@ -907,7 +887,7 @@
     <w:p>
       <w:r>
         <w:pict w14:anchorId="68515B83">
-          <v:rect id="_x0000_i1085" style="width:0;height:1.5pt" o:hralign="center" o:hrstd="t" o:hr="t" fillcolor="#a0a0a0" stroked="f"/>
+          <v:rect id="_x0000_i1029" style="width:0;height:1.5pt" o:hralign="center" o:hrstd="t" o:hr="t" fillcolor="#a0a0a0" stroked="f"/>
         </w:pict>
       </w:r>
     </w:p>
@@ -997,7 +977,7 @@
     <w:p>
       <w:r>
         <w:pict w14:anchorId="14309838">
-          <v:rect id="_x0000_i1086" style="width:0;height:1.5pt" o:hralign="center" o:hrstd="t" o:hr="t" fillcolor="#a0a0a0" stroked="f"/>
+          <v:rect id="_x0000_i1030" style="width:0;height:1.5pt" o:hralign="center" o:hrstd="t" o:hr="t" fillcolor="#a0a0a0" stroked="f"/>
         </w:pict>
       </w:r>
     </w:p>
@@ -1155,8 +1135,13 @@
       </w:r>
       <w:proofErr w:type="gramEnd"/>
       <w:r>
-        <w:t xml:space="preserve"> -- good.txt</w:t>
-      </w:r>
+        <w:t xml:space="preserve"> -- </w:t>
+      </w:r>
+      <w:proofErr w:type="gramStart"/>
+      <w:r>
+        <w:t>good.txt</w:t>
+      </w:r>
+      <w:proofErr w:type="gramEnd"/>
     </w:p>
     <w:p>
       <w:pPr>
@@ -1241,7 +1226,7 @@
     <w:p>
       <w:r>
         <w:pict w14:anchorId="274C57D7">
-          <v:rect id="_x0000_i1087" style="width:0;height:1.5pt" o:hralign="center" o:hrstd="t" o:hr="t" fillcolor="#a0a0a0" stroked="f"/>
+          <v:rect id="_x0000_i1031" style="width:0;height:1.5pt" o:hralign="center" o:hrstd="t" o:hr="t" fillcolor="#a0a0a0" stroked="f"/>
         </w:pict>
       </w:r>
     </w:p>
@@ -2871,6 +2856,7 @@
   <w:style w:type="character" w:default="1" w:styleId="DefaultParagraphFont">
     <w:name w:val="Default Paragraph Font"/>
     <w:uiPriority w:val="1"/>
+    <w:semiHidden/>
     <w:unhideWhenUsed/>
   </w:style>
   <w:style w:type="table" w:default="1" w:styleId="TableNormal">

</xml_diff>